<commit_message>
Documentation for user guide finished
</commit_message>
<xml_diff>
--- a/Documentation/UserManual.docx
+++ b/Documentation/UserManual.docx
@@ -614,6 +614,9 @@
             </w:tabs>
             <w:rPr>
               <w:noProof/>
+              <w:sz w:val="22"/>
+              <w:szCs w:val="22"/>
+              <w:lang w:eastAsia="en-CA"/>
             </w:rPr>
           </w:pPr>
           <w:r>
@@ -625,7 +628,7 @@
           <w:r>
             <w:fldChar w:fldCharType="separate"/>
           </w:r>
-          <w:hyperlink w:anchor="_Toc448274772" w:history="1">
+          <w:hyperlink w:anchor="_Toc448389030" w:history="1">
             <w:r>
               <w:rPr>
                 <w:rStyle w:val="Hyperlink"/>
@@ -652,7 +655,7 @@
                 <w:noProof/>
                 <w:webHidden/>
               </w:rPr>
-              <w:instrText xml:space="preserve"> PAGEREF _Toc448274772 \h </w:instrText>
+              <w:instrText xml:space="preserve"> PAGEREF _Toc448389030 \h </w:instrText>
             </w:r>
             <w:r>
               <w:rPr>
@@ -691,9 +694,12 @@
             </w:tabs>
             <w:rPr>
               <w:noProof/>
+              <w:sz w:val="22"/>
+              <w:szCs w:val="22"/>
+              <w:lang w:eastAsia="en-CA"/>
             </w:rPr>
           </w:pPr>
-          <w:hyperlink w:anchor="_Toc448274773" w:history="1">
+          <w:hyperlink w:anchor="_Toc448389031" w:history="1">
             <w:r>
               <w:rPr>
                 <w:rStyle w:val="Hyperlink"/>
@@ -720,7 +726,7 @@
                 <w:noProof/>
                 <w:webHidden/>
               </w:rPr>
-              <w:instrText xml:space="preserve"> PAGEREF _Toc448274773 \h </w:instrText>
+              <w:instrText xml:space="preserve"> PAGEREF _Toc448389031 \h </w:instrText>
             </w:r>
             <w:r>
               <w:rPr>
@@ -741,6 +747,219 @@
                 <w:webHidden/>
               </w:rPr>
               <w:t>2</w:t>
+            </w:r>
+            <w:r>
+              <w:rPr>
+                <w:noProof/>
+                <w:webHidden/>
+              </w:rPr>
+              <w:fldChar w:fldCharType="end"/>
+            </w:r>
+          </w:hyperlink>
+        </w:p>
+        <w:p>
+          <w:pPr>
+            <w:pStyle w:val="TOC2"/>
+            <w:tabs>
+              <w:tab w:val="right" w:leader="dot" w:pos="9350"/>
+            </w:tabs>
+            <w:rPr>
+              <w:noProof/>
+              <w:sz w:val="22"/>
+              <w:szCs w:val="22"/>
+              <w:lang w:eastAsia="en-CA"/>
+            </w:rPr>
+          </w:pPr>
+          <w:hyperlink w:anchor="_Toc448389032" w:history="1">
+            <w:r>
+              <w:rPr>
+                <w:rStyle w:val="Hyperlink"/>
+                <w:noProof/>
+              </w:rPr>
+              <w:t>Prerequisite</w:t>
+            </w:r>
+            <w:r>
+              <w:rPr>
+                <w:noProof/>
+                <w:webHidden/>
+              </w:rPr>
+              <w:tab/>
+            </w:r>
+            <w:r>
+              <w:rPr>
+                <w:noProof/>
+                <w:webHidden/>
+              </w:rPr>
+              <w:fldChar w:fldCharType="begin"/>
+            </w:r>
+            <w:r>
+              <w:rPr>
+                <w:noProof/>
+                <w:webHidden/>
+              </w:rPr>
+              <w:instrText xml:space="preserve"> PAGEREF _Toc448389032 \h </w:instrText>
+            </w:r>
+            <w:r>
+              <w:rPr>
+                <w:noProof/>
+                <w:webHidden/>
+              </w:rPr>
+            </w:r>
+            <w:r>
+              <w:rPr>
+                <w:noProof/>
+                <w:webHidden/>
+              </w:rPr>
+              <w:fldChar w:fldCharType="separate"/>
+            </w:r>
+            <w:r>
+              <w:rPr>
+                <w:noProof/>
+                <w:webHidden/>
+              </w:rPr>
+              <w:t>2</w:t>
+            </w:r>
+            <w:r>
+              <w:rPr>
+                <w:noProof/>
+                <w:webHidden/>
+              </w:rPr>
+              <w:fldChar w:fldCharType="end"/>
+            </w:r>
+          </w:hyperlink>
+        </w:p>
+        <w:p>
+          <w:pPr>
+            <w:pStyle w:val="TOC2"/>
+            <w:tabs>
+              <w:tab w:val="right" w:leader="dot" w:pos="9350"/>
+            </w:tabs>
+            <w:rPr>
+              <w:noProof/>
+              <w:sz w:val="22"/>
+              <w:szCs w:val="22"/>
+              <w:lang w:eastAsia="en-CA"/>
+            </w:rPr>
+          </w:pPr>
+          <w:hyperlink w:anchor="_Toc448389033" w:history="1">
+            <w:r>
+              <w:rPr>
+                <w:rStyle w:val="Hyperlink"/>
+                <w:noProof/>
+              </w:rPr>
+              <w:t>Compilation</w:t>
+            </w:r>
+            <w:r>
+              <w:rPr>
+                <w:noProof/>
+                <w:webHidden/>
+              </w:rPr>
+              <w:tab/>
+            </w:r>
+            <w:r>
+              <w:rPr>
+                <w:noProof/>
+                <w:webHidden/>
+              </w:rPr>
+              <w:fldChar w:fldCharType="begin"/>
+            </w:r>
+            <w:r>
+              <w:rPr>
+                <w:noProof/>
+                <w:webHidden/>
+              </w:rPr>
+              <w:instrText xml:space="preserve"> PAGEREF _Toc448389033 \h </w:instrText>
+            </w:r>
+            <w:r>
+              <w:rPr>
+                <w:noProof/>
+                <w:webHidden/>
+              </w:rPr>
+            </w:r>
+            <w:r>
+              <w:rPr>
+                <w:noProof/>
+                <w:webHidden/>
+              </w:rPr>
+              <w:fldChar w:fldCharType="separate"/>
+            </w:r>
+            <w:r>
+              <w:rPr>
+                <w:noProof/>
+                <w:webHidden/>
+              </w:rPr>
+              <w:t>3</w:t>
+            </w:r>
+            <w:r>
+              <w:rPr>
+                <w:noProof/>
+                <w:webHidden/>
+              </w:rPr>
+              <w:fldChar w:fldCharType="end"/>
+            </w:r>
+          </w:hyperlink>
+        </w:p>
+        <w:p>
+          <w:pPr>
+            <w:pStyle w:val="TOC2"/>
+            <w:tabs>
+              <w:tab w:val="right" w:leader="dot" w:pos="9350"/>
+            </w:tabs>
+            <w:rPr>
+              <w:noProof/>
+              <w:sz w:val="22"/>
+              <w:szCs w:val="22"/>
+              <w:lang w:eastAsia="en-CA"/>
+            </w:rPr>
+          </w:pPr>
+          <w:hyperlink w:anchor="_Toc448389034" w:history="1">
+            <w:r>
+              <w:rPr>
+                <w:rStyle w:val="Hyperlink"/>
+                <w:noProof/>
+              </w:rPr>
+              <w:t>Execute</w:t>
+            </w:r>
+            <w:r>
+              <w:rPr>
+                <w:noProof/>
+                <w:webHidden/>
+              </w:rPr>
+              <w:tab/>
+            </w:r>
+            <w:r>
+              <w:rPr>
+                <w:noProof/>
+                <w:webHidden/>
+              </w:rPr>
+              <w:fldChar w:fldCharType="begin"/>
+            </w:r>
+            <w:r>
+              <w:rPr>
+                <w:noProof/>
+                <w:webHidden/>
+              </w:rPr>
+              <w:instrText xml:space="preserve"> PAGEREF _Toc448389034 \h </w:instrText>
+            </w:r>
+            <w:r>
+              <w:rPr>
+                <w:noProof/>
+                <w:webHidden/>
+              </w:rPr>
+            </w:r>
+            <w:r>
+              <w:rPr>
+                <w:noProof/>
+                <w:webHidden/>
+              </w:rPr>
+              <w:fldChar w:fldCharType="separate"/>
+            </w:r>
+            <w:r>
+              <w:rPr>
+                <w:noProof/>
+                <w:webHidden/>
+              </w:rPr>
+              <w:t>3</w:t>
             </w:r>
             <w:r>
               <w:rPr>
@@ -759,9 +978,12 @@
             </w:tabs>
             <w:rPr>
               <w:noProof/>
+              <w:sz w:val="22"/>
+              <w:szCs w:val="22"/>
+              <w:lang w:eastAsia="en-CA"/>
             </w:rPr>
           </w:pPr>
-          <w:hyperlink w:anchor="_Toc448274774" w:history="1">
+          <w:hyperlink w:anchor="_Toc448389035" w:history="1">
             <w:r>
               <w:rPr>
                 <w:rStyle w:val="Hyperlink"/>
@@ -788,7 +1010,7 @@
                 <w:noProof/>
                 <w:webHidden/>
               </w:rPr>
-              <w:instrText xml:space="preserve"> PAGEREF _Toc448274774 \h </w:instrText>
+              <w:instrText xml:space="preserve"> PAGEREF _Toc448389035 \h </w:instrText>
             </w:r>
             <w:r>
               <w:rPr>
@@ -808,7 +1030,7 @@
                 <w:noProof/>
                 <w:webHidden/>
               </w:rPr>
-              <w:t>2</w:t>
+              <w:t>4</w:t>
             </w:r>
             <w:r>
               <w:rPr>
@@ -827,9 +1049,12 @@
             </w:tabs>
             <w:rPr>
               <w:noProof/>
+              <w:sz w:val="22"/>
+              <w:szCs w:val="22"/>
+              <w:lang w:eastAsia="en-CA"/>
             </w:rPr>
           </w:pPr>
-          <w:hyperlink w:anchor="_Toc448274775" w:history="1">
+          <w:hyperlink w:anchor="_Toc448389036" w:history="1">
             <w:r>
               <w:rPr>
                 <w:rStyle w:val="Hyperlink"/>
@@ -856,7 +1081,7 @@
                 <w:noProof/>
                 <w:webHidden/>
               </w:rPr>
-              <w:instrText xml:space="preserve"> PAGEREF _Toc448274775 \h </w:instrText>
+              <w:instrText xml:space="preserve"> PAGEREF _Toc448389036 \h </w:instrText>
             </w:r>
             <w:r>
               <w:rPr>
@@ -876,7 +1101,143 @@
                 <w:noProof/>
                 <w:webHidden/>
               </w:rPr>
-              <w:t>2</w:t>
+              <w:t>4</w:t>
+            </w:r>
+            <w:r>
+              <w:rPr>
+                <w:noProof/>
+                <w:webHidden/>
+              </w:rPr>
+              <w:fldChar w:fldCharType="end"/>
+            </w:r>
+          </w:hyperlink>
+        </w:p>
+        <w:p>
+          <w:pPr>
+            <w:pStyle w:val="TOC3"/>
+            <w:tabs>
+              <w:tab w:val="right" w:leader="dot" w:pos="9350"/>
+            </w:tabs>
+            <w:rPr>
+              <w:noProof/>
+            </w:rPr>
+          </w:pPr>
+          <w:hyperlink w:anchor="_Toc448389037" w:history="1">
+            <w:r>
+              <w:rPr>
+                <w:rStyle w:val="Hyperlink"/>
+                <w:noProof/>
+              </w:rPr>
+              <w:t>Connecting to the Server</w:t>
+            </w:r>
+            <w:r>
+              <w:rPr>
+                <w:noProof/>
+                <w:webHidden/>
+              </w:rPr>
+              <w:tab/>
+            </w:r>
+            <w:r>
+              <w:rPr>
+                <w:noProof/>
+                <w:webHidden/>
+              </w:rPr>
+              <w:fldChar w:fldCharType="begin"/>
+            </w:r>
+            <w:r>
+              <w:rPr>
+                <w:noProof/>
+                <w:webHidden/>
+              </w:rPr>
+              <w:instrText xml:space="preserve"> PAGEREF _Toc448389037 \h </w:instrText>
+            </w:r>
+            <w:r>
+              <w:rPr>
+                <w:noProof/>
+                <w:webHidden/>
+              </w:rPr>
+            </w:r>
+            <w:r>
+              <w:rPr>
+                <w:noProof/>
+                <w:webHidden/>
+              </w:rPr>
+              <w:fldChar w:fldCharType="separate"/>
+            </w:r>
+            <w:r>
+              <w:rPr>
+                <w:noProof/>
+                <w:webHidden/>
+              </w:rPr>
+              <w:t>4</w:t>
+            </w:r>
+            <w:r>
+              <w:rPr>
+                <w:noProof/>
+                <w:webHidden/>
+              </w:rPr>
+              <w:fldChar w:fldCharType="end"/>
+            </w:r>
+          </w:hyperlink>
+        </w:p>
+        <w:p>
+          <w:pPr>
+            <w:pStyle w:val="TOC3"/>
+            <w:tabs>
+              <w:tab w:val="right" w:leader="dot" w:pos="9350"/>
+            </w:tabs>
+            <w:rPr>
+              <w:noProof/>
+            </w:rPr>
+          </w:pPr>
+          <w:hyperlink w:anchor="_Toc448389038" w:history="1">
+            <w:r>
+              <w:rPr>
+                <w:rStyle w:val="Hyperlink"/>
+                <w:noProof/>
+              </w:rPr>
+              <w:t>Communicating with Other Clients</w:t>
+            </w:r>
+            <w:r>
+              <w:rPr>
+                <w:noProof/>
+                <w:webHidden/>
+              </w:rPr>
+              <w:tab/>
+            </w:r>
+            <w:r>
+              <w:rPr>
+                <w:noProof/>
+                <w:webHidden/>
+              </w:rPr>
+              <w:fldChar w:fldCharType="begin"/>
+            </w:r>
+            <w:r>
+              <w:rPr>
+                <w:noProof/>
+                <w:webHidden/>
+              </w:rPr>
+              <w:instrText xml:space="preserve"> PAGEREF _Toc448389038 \h </w:instrText>
+            </w:r>
+            <w:r>
+              <w:rPr>
+                <w:noProof/>
+                <w:webHidden/>
+              </w:rPr>
+            </w:r>
+            <w:r>
+              <w:rPr>
+                <w:noProof/>
+                <w:webHidden/>
+              </w:rPr>
+              <w:fldChar w:fldCharType="separate"/>
+            </w:r>
+            <w:r>
+              <w:rPr>
+                <w:noProof/>
+                <w:webHidden/>
+              </w:rPr>
+              <w:t>4</w:t>
             </w:r>
             <w:r>
               <w:rPr>
@@ -895,9 +1256,12 @@
             </w:tabs>
             <w:rPr>
               <w:noProof/>
+              <w:sz w:val="22"/>
+              <w:szCs w:val="22"/>
+              <w:lang w:eastAsia="en-CA"/>
             </w:rPr>
           </w:pPr>
-          <w:hyperlink w:anchor="_Toc448274776" w:history="1">
+          <w:hyperlink w:anchor="_Toc448389039" w:history="1">
             <w:r>
               <w:rPr>
                 <w:rStyle w:val="Hyperlink"/>
@@ -924,7 +1288,7 @@
                 <w:noProof/>
                 <w:webHidden/>
               </w:rPr>
-              <w:instrText xml:space="preserve"> PAGEREF _Toc448274776 \h </w:instrText>
+              <w:instrText xml:space="preserve"> PAGEREF _Toc448389039 \h </w:instrText>
             </w:r>
             <w:r>
               <w:rPr>
@@ -944,75 +1308,7 @@
                 <w:noProof/>
                 <w:webHidden/>
               </w:rPr>
-              <w:t>2</w:t>
-            </w:r>
-            <w:r>
-              <w:rPr>
-                <w:noProof/>
-                <w:webHidden/>
-              </w:rPr>
-              <w:fldChar w:fldCharType="end"/>
-            </w:r>
-          </w:hyperlink>
-        </w:p>
-        <w:p>
-          <w:pPr>
-            <w:pStyle w:val="TOC1"/>
-            <w:tabs>
-              <w:tab w:val="right" w:leader="dot" w:pos="9350"/>
-            </w:tabs>
-            <w:rPr>
-              <w:noProof/>
-            </w:rPr>
-          </w:pPr>
-          <w:hyperlink w:anchor="_Toc448274777" w:history="1">
-            <w:r>
-              <w:rPr>
-                <w:rStyle w:val="Hyperlink"/>
-                <w:noProof/>
-              </w:rPr>
-              <w:t>Index</w:t>
-            </w:r>
-            <w:r>
-              <w:rPr>
-                <w:noProof/>
-                <w:webHidden/>
-              </w:rPr>
-              <w:tab/>
-            </w:r>
-            <w:r>
-              <w:rPr>
-                <w:noProof/>
-                <w:webHidden/>
-              </w:rPr>
-              <w:fldChar w:fldCharType="begin"/>
-            </w:r>
-            <w:r>
-              <w:rPr>
-                <w:noProof/>
-                <w:webHidden/>
-              </w:rPr>
-              <w:instrText xml:space="preserve"> PAGEREF _Toc448274777 \h </w:instrText>
-            </w:r>
-            <w:r>
-              <w:rPr>
-                <w:noProof/>
-                <w:webHidden/>
-              </w:rPr>
-            </w:r>
-            <w:r>
-              <w:rPr>
-                <w:noProof/>
-                <w:webHidden/>
-              </w:rPr>
-              <w:fldChar w:fldCharType="separate"/>
-            </w:r>
-            <w:r>
-              <w:rPr>
-                <w:noProof/>
-                <w:webHidden/>
-              </w:rPr>
-              <w:t>2</w:t>
+              <w:t>5</w:t>
             </w:r>
             <w:r>
               <w:rPr>
@@ -1040,17 +1336,19 @@
       <w:r>
         <w:br w:type="page"/>
       </w:r>
+      <w:bookmarkStart w:id="0" w:name="_GoBack"/>
+      <w:bookmarkEnd w:id="0"/>
     </w:p>
     <w:p>
       <w:pPr>
         <w:pStyle w:val="Heading1"/>
       </w:pPr>
-      <w:bookmarkStart w:id="0" w:name="_Toc448274772"/>
+      <w:bookmarkStart w:id="1" w:name="_Toc448389030"/>
       <w:r>
         <w:lastRenderedPageBreak/>
         <w:t>Introduction</w:t>
       </w:r>
-      <w:bookmarkEnd w:id="0"/>
+      <w:bookmarkEnd w:id="1"/>
     </w:p>
     <w:p>
       <w:r>
@@ -1074,11 +1372,11 @@
       <w:pPr>
         <w:pStyle w:val="Heading1"/>
       </w:pPr>
-      <w:bookmarkStart w:id="1" w:name="_Toc448274773"/>
+      <w:bookmarkStart w:id="2" w:name="_Toc448389031"/>
       <w:r>
         <w:t>Getting Started</w:t>
       </w:r>
-      <w:bookmarkEnd w:id="1"/>
+      <w:bookmarkEnd w:id="2"/>
     </w:p>
     <w:p>
       <w:r>
@@ -1089,9 +1387,11 @@
       <w:pPr>
         <w:pStyle w:val="Heading2"/>
       </w:pPr>
+      <w:bookmarkStart w:id="3" w:name="_Toc448389032"/>
       <w:r>
         <w:t>Prerequisite</w:t>
       </w:r>
+      <w:bookmarkEnd w:id="3"/>
     </w:p>
     <w:p>
       <w:r>
@@ -1134,11 +1434,51 @@
       </w:r>
     </w:p>
     <w:p>
+      <w:r>
+        <w:pict>
+          <v:shapetype id="_x0000_t75" coordsize="21600,21600" o:spt="75" o:preferrelative="t" path="m@4@5l@4@11@9@11@9@5xe" filled="f" stroked="f">
+            <v:stroke joinstyle="miter"/>
+            <v:formulas>
+              <v:f eqn="if lineDrawn pixelLineWidth 0"/>
+              <v:f eqn="sum @0 1 0"/>
+              <v:f eqn="sum 0 0 @1"/>
+              <v:f eqn="prod @2 1 2"/>
+              <v:f eqn="prod @3 21600 pixelWidth"/>
+              <v:f eqn="prod @3 21600 pixelHeight"/>
+              <v:f eqn="sum @0 0 1"/>
+              <v:f eqn="prod @6 1 2"/>
+              <v:f eqn="prod @7 21600 pixelWidth"/>
+              <v:f eqn="sum @8 21600 0"/>
+              <v:f eqn="prod @7 21600 pixelHeight"/>
+              <v:f eqn="sum @10 21600 0"/>
+            </v:formulas>
+            <v:path o:extrusionok="f" gradientshapeok="t" o:connecttype="rect"/>
+            <o:lock v:ext="edit" aspectratio="t"/>
+          </v:shapetype>
+          <v:shape id="_x0000_i1030" type="#_x0000_t75" style="width:467.25pt;height:254.2pt">
+            <v:imagedata r:id="rId11" o:title="qtopensource"/>
+          </v:shape>
+        </w:pict>
+      </w:r>
+    </w:p>
+    <w:p>
       <w:pPr>
         <w:pStyle w:val="Heading2"/>
       </w:pPr>
-      <w:r>
+      <w:bookmarkStart w:id="4" w:name="_Toc448389033"/>
+      <w:r>
+        <w:lastRenderedPageBreak/>
         <w:t>Compilation</w:t>
+      </w:r>
+      <w:bookmarkEnd w:id="4"/>
+    </w:p>
+    <w:p>
+      <w:r>
+        <w:pict>
+          <v:shape id="_x0000_i1031" type="#_x0000_t75" style="width:467.25pt;height:252pt">
+            <v:imagedata r:id="rId12" o:title="qtcompmode"/>
+          </v:shape>
+        </w:pict>
       </w:r>
     </w:p>
     <w:p>
@@ -1213,7 +1553,7 @@
       <w:r>
         <w:t xml:space="preserve">If you’d like to create a standalone .exe for the project, follow these steps: </w:t>
       </w:r>
-      <w:hyperlink r:id="rId11" w:history="1">
+      <w:hyperlink r:id="rId13" w:history="1">
         <w:r>
           <w:rPr>
             <w:rStyle w:val="Hyperlink"/>
@@ -1229,9 +1569,11 @@
       <w:pPr>
         <w:pStyle w:val="Heading2"/>
       </w:pPr>
+      <w:bookmarkStart w:id="5" w:name="_Toc448389034"/>
       <w:r>
         <w:t>Execute</w:t>
       </w:r>
+      <w:bookmarkEnd w:id="5"/>
     </w:p>
     <w:p>
       <w:r>
@@ -1284,34 +1626,51 @@
       <w:pPr>
         <w:pStyle w:val="Heading1"/>
       </w:pPr>
-      <w:bookmarkStart w:id="2" w:name="_Toc448274774"/>
-      <w:r>
+      <w:bookmarkStart w:id="6" w:name="_Toc448389035"/>
+      <w:r>
+        <w:lastRenderedPageBreak/>
         <w:t>How-To</w:t>
       </w:r>
-      <w:bookmarkEnd w:id="2"/>
-    </w:p>
-    <w:p>
-      <w:r>
-        <w:t>&lt;Words&gt;</w:t>
-      </w:r>
+      <w:bookmarkEnd w:id="6"/>
     </w:p>
     <w:p>
       <w:pPr>
         <w:pStyle w:val="Heading2"/>
       </w:pPr>
-      <w:bookmarkStart w:id="3" w:name="_Toc448274775"/>
-      <w:r>
-        <w:lastRenderedPageBreak/>
+      <w:bookmarkStart w:id="7" w:name="_Toc448389036"/>
+      <w:r>
         <w:t>Client</w:t>
       </w:r>
-      <w:bookmarkEnd w:id="3"/>
+      <w:bookmarkEnd w:id="7"/>
     </w:p>
     <w:p>
       <w:pPr>
         <w:pStyle w:val="Heading3"/>
       </w:pPr>
+      <w:bookmarkStart w:id="8" w:name="_Toc448389037"/>
       <w:r>
         <w:t>Connecting to the Server</w:t>
+      </w:r>
+      <w:bookmarkEnd w:id="8"/>
+    </w:p>
+    <w:p>
+      <w:r>
+        <w:t>Our application is designed to join the multicast as soon as it is started. So, you don’t have to worry about connecting to the server! As long as there is a server running, starting the client will handle joining the multicast for you!</w:t>
+      </w:r>
+    </w:p>
+    <w:p>
+      <w:pPr>
+        <w:pStyle w:val="Heading3"/>
+      </w:pPr>
+      <w:bookmarkStart w:id="9" w:name="_Toc448389038"/>
+      <w:r>
+        <w:t>Communicating with Other Clients</w:t>
+      </w:r>
+      <w:bookmarkEnd w:id="9"/>
+    </w:p>
+    <w:p>
+      <w:r>
+        <w:t>If you’d like to send an audio message to another client in the multicast, it’s easy:</w:t>
       </w:r>
     </w:p>
     <w:p>
@@ -1319,29 +1678,91 @@
         <w:pStyle w:val="ListParagraph"/>
         <w:numPr>
           <w:ilvl w:val="0"/>
-          <w:numId w:val="10"/>
+          <w:numId w:val="11"/>
         </w:numPr>
       </w:pPr>
-      <w:bookmarkStart w:id="4" w:name="_GoBack"/>
-      <w:bookmarkEnd w:id="4"/>
-    </w:p>
-    <w:p>
-      <w:pPr>
-        <w:pStyle w:val="Heading3"/>
-      </w:pPr>
-      <w:r>
-        <w:t>Communicating with Other Clients</w:t>
+      <w:r>
+        <w:t>Input Port (socket) in the Connect tab.</w:t>
+      </w:r>
+    </w:p>
+    <w:p>
+      <w:pPr>
+        <w:pStyle w:val="ListParagraph"/>
+        <w:numPr>
+          <w:ilvl w:val="0"/>
+          <w:numId w:val="11"/>
+        </w:numPr>
+      </w:pPr>
+      <w:r>
+        <w:t>Input IP address in the Connect tab.</w:t>
+      </w:r>
+    </w:p>
+    <w:p>
+      <w:r>
+        <w:pict>
+          <v:shape id="_x0000_i1029" type="#_x0000_t75" style="width:433.45pt;height:198.35pt">
+            <v:imagedata r:id="rId14" o:title="client_connect_tab"/>
+          </v:shape>
+        </w:pict>
+      </w:r>
+    </w:p>
+    <w:p>
+      <w:pPr>
+        <w:pStyle w:val="ListParagraph"/>
+        <w:numPr>
+          <w:ilvl w:val="0"/>
+          <w:numId w:val="11"/>
+        </w:numPr>
+      </w:pPr>
+      <w:r>
+        <w:t>Press “Connect”</w:t>
+      </w:r>
+    </w:p>
+    <w:p>
+      <w:r>
+        <w:pict>
+          <v:shape id="_x0000_i1028" type="#_x0000_t75" style="width:429.8pt;height:182.95pt">
+            <v:imagedata r:id="rId15" o:title="voice_tab"/>
+          </v:shape>
+        </w:pict>
+      </w:r>
+    </w:p>
+    <w:p>
+      <w:pPr>
+        <w:pStyle w:val="ListParagraph"/>
+        <w:numPr>
+          <w:ilvl w:val="0"/>
+          <w:numId w:val="11"/>
+        </w:numPr>
+      </w:pPr>
+      <w:r>
+        <w:t>Press “Push to Talk” in the Voice tab.</w:t>
+      </w:r>
+    </w:p>
+    <w:p>
+      <w:r>
+        <w:lastRenderedPageBreak/>
+        <w:t>And that’s it. You can send audio messages to anyone in the multicast.</w:t>
       </w:r>
     </w:p>
     <w:p>
       <w:pPr>
         <w:pStyle w:val="Heading2"/>
       </w:pPr>
-      <w:bookmarkStart w:id="5" w:name="_Toc448274776"/>
+      <w:bookmarkStart w:id="10" w:name="_Toc448389039"/>
       <w:r>
         <w:t>Server</w:t>
       </w:r>
-      <w:bookmarkEnd w:id="5"/>
+      <w:bookmarkEnd w:id="10"/>
+    </w:p>
+    <w:p>
+      <w:r>
+        <w:pict>
+          <v:shape id="_x0000_i1027" type="#_x0000_t75" style="width:432.75pt;height:397.45pt">
+            <v:imagedata r:id="rId16" o:title="server_playlist_with_text"/>
+          </v:shape>
+        </w:pict>
+      </w:r>
     </w:p>
     <w:p>
       <w:r>
@@ -1392,29 +1813,8 @@
         <w:t>Now your server will start broadcasting to any clients who joins the multicast.</w:t>
       </w:r>
     </w:p>
-    <w:p>
-      <w:pPr>
-        <w:pStyle w:val="Heading1"/>
-      </w:pPr>
-      <w:bookmarkStart w:id="6" w:name="_Toc448274777"/>
-      <w:r>
-        <w:t>Index</w:t>
-      </w:r>
-      <w:bookmarkEnd w:id="6"/>
-    </w:p>
-    <w:p>
-      <w:r>
-        <w:t>&lt;Pictures</w:t>
-      </w:r>
-      <w:r>
-        <w:t xml:space="preserve"> (maybe)</w:t>
-      </w:r>
-      <w:r>
-        <w:t>&gt;</w:t>
-      </w:r>
-    </w:p>
     <w:sectPr>
-      <w:headerReference w:type="default" r:id="rId12"/>
+      <w:headerReference w:type="default" r:id="rId17"/>
       <w:pgSz w:w="12240" w:h="15840"/>
       <w:pgMar w:top="1440" w:right="1440" w:bottom="1440" w:left="1440" w:header="708" w:footer="708" w:gutter="0"/>
       <w:pgNumType w:start="0"/>
@@ -1683,7 +2083,7 @@
                               <w:noProof/>
                               <w:color w:val="FFFFFF" w:themeColor="background1"/>
                             </w:rPr>
-                            <w:t>3</w:t>
+                            <w:t>1</w:t>
                           </w:r>
                           <w:r>
                             <w:rPr>
@@ -1736,7 +2136,7 @@
                         <w:noProof/>
                         <w:color w:val="FFFFFF" w:themeColor="background1"/>
                       </w:rPr>
-                      <w:t>3</w:t>
+                      <w:t>1</w:t>
                     </w:r>
                     <w:r>
                       <w:rPr>
@@ -2372,6 +2772,92 @@
     </w:lvl>
   </w:abstractNum>
   <w:abstractNum w:abstractNumId="7" w15:restartNumberingAfterBreak="0">
+    <w:nsid w:val="72F27E90"/>
+    <w:multiLevelType w:val="hybridMultilevel"/>
+    <w:tmpl w:val="7EDAF5E4"/>
+    <w:lvl w:ilvl="0" w:tplc="1009000F">
+      <w:start w:val="1"/>
+      <w:numFmt w:val="decimal"/>
+      <w:lvlText w:val="%1."/>
+      <w:lvlJc w:val="left"/>
+      <w:pPr>
+        <w:ind w:left="720" w:hanging="360"/>
+      </w:pPr>
+    </w:lvl>
+    <w:lvl w:ilvl="1" w:tplc="10090019" w:tentative="1">
+      <w:start w:val="1"/>
+      <w:numFmt w:val="lowerLetter"/>
+      <w:lvlText w:val="%2."/>
+      <w:lvlJc w:val="left"/>
+      <w:pPr>
+        <w:ind w:left="1440" w:hanging="360"/>
+      </w:pPr>
+    </w:lvl>
+    <w:lvl w:ilvl="2" w:tplc="1009001B" w:tentative="1">
+      <w:start w:val="1"/>
+      <w:numFmt w:val="lowerRoman"/>
+      <w:lvlText w:val="%3."/>
+      <w:lvlJc w:val="right"/>
+      <w:pPr>
+        <w:ind w:left="2160" w:hanging="180"/>
+      </w:pPr>
+    </w:lvl>
+    <w:lvl w:ilvl="3" w:tplc="1009000F" w:tentative="1">
+      <w:start w:val="1"/>
+      <w:numFmt w:val="decimal"/>
+      <w:lvlText w:val="%4."/>
+      <w:lvlJc w:val="left"/>
+      <w:pPr>
+        <w:ind w:left="2880" w:hanging="360"/>
+      </w:pPr>
+    </w:lvl>
+    <w:lvl w:ilvl="4" w:tplc="10090019" w:tentative="1">
+      <w:start w:val="1"/>
+      <w:numFmt w:val="lowerLetter"/>
+      <w:lvlText w:val="%5."/>
+      <w:lvlJc w:val="left"/>
+      <w:pPr>
+        <w:ind w:left="3600" w:hanging="360"/>
+      </w:pPr>
+    </w:lvl>
+    <w:lvl w:ilvl="5" w:tplc="1009001B" w:tentative="1">
+      <w:start w:val="1"/>
+      <w:numFmt w:val="lowerRoman"/>
+      <w:lvlText w:val="%6."/>
+      <w:lvlJc w:val="right"/>
+      <w:pPr>
+        <w:ind w:left="4320" w:hanging="180"/>
+      </w:pPr>
+    </w:lvl>
+    <w:lvl w:ilvl="6" w:tplc="1009000F" w:tentative="1">
+      <w:start w:val="1"/>
+      <w:numFmt w:val="decimal"/>
+      <w:lvlText w:val="%7."/>
+      <w:lvlJc w:val="left"/>
+      <w:pPr>
+        <w:ind w:left="5040" w:hanging="360"/>
+      </w:pPr>
+    </w:lvl>
+    <w:lvl w:ilvl="7" w:tplc="10090019" w:tentative="1">
+      <w:start w:val="1"/>
+      <w:numFmt w:val="lowerLetter"/>
+      <w:lvlText w:val="%8."/>
+      <w:lvlJc w:val="left"/>
+      <w:pPr>
+        <w:ind w:left="5760" w:hanging="360"/>
+      </w:pPr>
+    </w:lvl>
+    <w:lvl w:ilvl="8" w:tplc="1009001B" w:tentative="1">
+      <w:start w:val="1"/>
+      <w:numFmt w:val="lowerRoman"/>
+      <w:lvlText w:val="%9."/>
+      <w:lvlJc w:val="right"/>
+      <w:pPr>
+        <w:ind w:left="6480" w:hanging="180"/>
+      </w:pPr>
+    </w:lvl>
+  </w:abstractNum>
+  <w:abstractNum w:abstractNumId="8" w15:restartNumberingAfterBreak="0">
     <w:nsid w:val="7A642F34"/>
     <w:multiLevelType w:val="hybridMultilevel"/>
     <w:tmpl w:val="1A2E9984"/>
@@ -2457,7 +2943,7 @@
       </w:pPr>
     </w:lvl>
   </w:abstractNum>
-  <w:abstractNum w:abstractNumId="8" w15:restartNumberingAfterBreak="0">
+  <w:abstractNum w:abstractNumId="9" w15:restartNumberingAfterBreak="0">
     <w:nsid w:val="7DD07372"/>
     <w:multiLevelType w:val="hybridMultilevel"/>
     <w:tmpl w:val="A8F2F918"/>
@@ -2546,7 +3032,7 @@
       </w:pPr>
     </w:lvl>
   </w:abstractNum>
-  <w:abstractNum w:abstractNumId="9" w15:restartNumberingAfterBreak="0">
+  <w:abstractNum w:abstractNumId="10" w15:restartNumberingAfterBreak="0">
     <w:nsid w:val="7EE44EA4"/>
     <w:multiLevelType w:val="hybridMultilevel"/>
     <w:tmpl w:val="13A278E8"/>
@@ -2636,13 +3122,13 @@
     </w:lvl>
   </w:abstractNum>
   <w:num w:numId="1">
-    <w:abstractNumId w:val="8"/>
+    <w:abstractNumId w:val="9"/>
   </w:num>
   <w:num w:numId="2">
     <w:abstractNumId w:val="4"/>
   </w:num>
   <w:num w:numId="3">
-    <w:abstractNumId w:val="9"/>
+    <w:abstractNumId w:val="10"/>
   </w:num>
   <w:num w:numId="4">
     <w:abstractNumId w:val="0"/>
@@ -2663,6 +3149,9 @@
     <w:abstractNumId w:val="3"/>
   </w:num>
   <w:num w:numId="10">
+    <w:abstractNumId w:val="8"/>
+  </w:num>
+  <w:num w:numId="11">
     <w:abstractNumId w:val="7"/>
   </w:num>
 </w:numbering>
@@ -3838,6 +4327,19 @@
       <w:contextualSpacing/>
     </w:pPr>
   </w:style>
+  <w:style w:type="paragraph" w:styleId="TOC3">
+    <w:name w:val="toc 3"/>
+    <w:basedOn w:val="Normal"/>
+    <w:next w:val="Normal"/>
+    <w:autoRedefine/>
+    <w:uiPriority w:val="39"/>
+    <w:unhideWhenUsed/>
+    <w:rsid w:val="00FE4C83"/>
+    <w:pPr>
+      <w:spacing w:after="100"/>
+      <w:ind w:left="420"/>
+    </w:pPr>
+  </w:style>
 </w:styles>
 </file>
 
@@ -4107,7 +4609,7 @@
 </file>
 
 <file path=customXml/itemProps1.xml><?xml version="1.0" encoding="utf-8"?>
-<ds:datastoreItem xmlns:ds="http://schemas.openxmlformats.org/officeDocument/2006/customXml" ds:itemID="{50131C98-933F-4CC2-8614-B579E823406F}">
+<ds:datastoreItem xmlns:ds="http://schemas.openxmlformats.org/officeDocument/2006/customXml" ds:itemID="{A44E9A06-E777-40F7-8B7E-81B1F4C032B4}">
   <ds:schemaRefs>
     <ds:schemaRef ds:uri="http://schemas.openxmlformats.org/officeDocument/2006/bibliography"/>
   </ds:schemaRefs>

</xml_diff>